<commit_message>
MNIST dataset with CNN
</commit_message>
<xml_diff>
--- a/General Info Page.docx
+++ b/General Info Page.docx
@@ -1173,12 +1173,13 @@
       <w:r>
         <w:t xml:space="preserve"> in anaconda</w:t>
       </w:r>
-      <w:bookmarkStart w:id="0" w:name="_GoBack"/>
-      <w:bookmarkEnd w:id="0"/>
-    </w:p>
-    <w:p>
-      <w:pPr>
-        <w:pStyle w:val="NoSpacing"/>
+    </w:p>
+    <w:p>
+      <w:pPr>
+        <w:pStyle w:val="NoSpacing"/>
+        <w:rPr>
+          <w:rStyle w:val="Hyperlink"/>
+        </w:rPr>
       </w:pPr>
       <w:hyperlink r:id="rId19" w:history="1">
         <w:r>
@@ -1188,6 +1189,348 @@
           <w:t>https://anaconda.org/conda-forge/lightgbm</w:t>
         </w:r>
       </w:hyperlink>
+    </w:p>
+    <w:p>
+      <w:pPr>
+        <w:pStyle w:val="NoSpacing"/>
+        <w:rPr>
+          <w:rStyle w:val="Hyperlink"/>
+        </w:rPr>
+      </w:pPr>
+    </w:p>
+    <w:p>
+      <w:pPr>
+        <w:pStyle w:val="NoSpacing"/>
+        <w:rPr>
+          <w:rStyle w:val="Hyperlink"/>
+          <w:color w:val="000000" w:themeColor="text1"/>
+          <w:u w:val="none"/>
+        </w:rPr>
+      </w:pPr>
+      <w:proofErr w:type="spellStart"/>
+      <w:r>
+        <w:rPr>
+          <w:rStyle w:val="Hyperlink"/>
+          <w:b/>
+          <w:color w:val="000000" w:themeColor="text1"/>
+          <w:u w:val="none"/>
+        </w:rPr>
+        <w:t>TensorFlow</w:t>
+      </w:r>
+      <w:proofErr w:type="spellEnd"/>
+      <w:r>
+        <w:rPr>
+          <w:rStyle w:val="Hyperlink"/>
+          <w:b/>
+          <w:color w:val="000000" w:themeColor="text1"/>
+          <w:u w:val="none"/>
+        </w:rPr>
+        <w:t>:</w:t>
+      </w:r>
+      <w:r>
+        <w:rPr>
+          <w:rStyle w:val="Hyperlink"/>
+          <w:b/>
+          <w:color w:val="000000" w:themeColor="text1"/>
+          <w:u w:val="none"/>
+        </w:rPr>
+        <w:t xml:space="preserve"> </w:t>
+      </w:r>
+      <w:r>
+        <w:rPr>
+          <w:rStyle w:val="Hyperlink"/>
+          <w:color w:val="000000" w:themeColor="text1"/>
+          <w:u w:val="none"/>
+        </w:rPr>
+        <w:t>is a dataflow library open sourced by Google. It is primarily used for training neural networks.</w:t>
+      </w:r>
+    </w:p>
+    <w:p>
+      <w:pPr>
+        <w:pStyle w:val="NoSpacing"/>
+        <w:rPr>
+          <w:rStyle w:val="Hyperlink"/>
+          <w:b/>
+          <w:color w:val="000000" w:themeColor="text1"/>
+          <w:u w:val="none"/>
+        </w:rPr>
+      </w:pPr>
+      <w:r>
+        <w:rPr>
+          <w:rStyle w:val="Hyperlink"/>
+          <w:b/>
+          <w:color w:val="000000" w:themeColor="text1"/>
+          <w:u w:val="none"/>
+        </w:rPr>
+        <w:t xml:space="preserve">References: </w:t>
+      </w:r>
+    </w:p>
+    <w:p>
+      <w:pPr>
+        <w:pStyle w:val="NoSpacing"/>
+        <w:rPr>
+          <w:color w:val="000000" w:themeColor="text1"/>
+        </w:rPr>
+      </w:pPr>
+      <w:hyperlink r:id="rId20" w:history="1">
+        <w:r>
+          <w:rPr>
+            <w:rStyle w:val="Hyperlink"/>
+          </w:rPr>
+          <w:t>https://en.wikipedia.org/wiki/TensorFlow</w:t>
+        </w:r>
+      </w:hyperlink>
+    </w:p>
+    <w:p>
+      <w:pPr>
+        <w:pStyle w:val="NoSpacing"/>
+        <w:rPr>
+          <w:color w:val="000000" w:themeColor="text1"/>
+        </w:rPr>
+      </w:pPr>
+      <w:r>
+        <w:rPr>
+          <w:b/>
+          <w:color w:val="000000" w:themeColor="text1"/>
+        </w:rPr>
+        <w:t>How to install:</w:t>
+      </w:r>
+      <w:r>
+        <w:rPr>
+          <w:color w:val="000000" w:themeColor="text1"/>
+        </w:rPr>
+        <w:t xml:space="preserve"> </w:t>
+      </w:r>
+      <w:proofErr w:type="spellStart"/>
+      <w:r>
+        <w:rPr>
+          <w:color w:val="000000" w:themeColor="text1"/>
+        </w:rPr>
+        <w:t>tensorflow</w:t>
+      </w:r>
+      <w:proofErr w:type="spellEnd"/>
+      <w:r>
+        <w:rPr>
+          <w:color w:val="000000" w:themeColor="text1"/>
+        </w:rPr>
+        <w:t xml:space="preserve"> in anaconda</w:t>
+      </w:r>
+    </w:p>
+    <w:p>
+      <w:pPr>
+        <w:pStyle w:val="NoSpacing"/>
+        <w:rPr>
+          <w:color w:val="000000" w:themeColor="text1"/>
+        </w:rPr>
+      </w:pPr>
+      <w:hyperlink r:id="rId21" w:history="1">
+        <w:r>
+          <w:rPr>
+            <w:rStyle w:val="Hyperlink"/>
+          </w:rPr>
+          <w:t>https://anaconda.org/conda-forge/tensorflow</w:t>
+        </w:r>
+      </w:hyperlink>
+    </w:p>
+    <w:p>
+      <w:pPr>
+        <w:pStyle w:val="NoSpacing"/>
+        <w:rPr>
+          <w:color w:val="000000" w:themeColor="text1"/>
+        </w:rPr>
+      </w:pPr>
+    </w:p>
+    <w:p>
+      <w:pPr>
+        <w:pStyle w:val="NoSpacing"/>
+        <w:rPr>
+          <w:color w:val="000000" w:themeColor="text1"/>
+        </w:rPr>
+      </w:pPr>
+    </w:p>
+    <w:p>
+      <w:pPr>
+        <w:pStyle w:val="NoSpacing"/>
+        <w:rPr>
+          <w:color w:val="000000" w:themeColor="text1"/>
+        </w:rPr>
+      </w:pPr>
+    </w:p>
+    <w:p>
+      <w:pPr>
+        <w:pStyle w:val="NoSpacing"/>
+        <w:rPr>
+          <w:color w:val="000000" w:themeColor="text1"/>
+        </w:rPr>
+      </w:pPr>
+    </w:p>
+    <w:p>
+      <w:pPr>
+        <w:pStyle w:val="NoSpacing"/>
+        <w:rPr>
+          <w:color w:val="000000" w:themeColor="text1"/>
+        </w:rPr>
+      </w:pPr>
+    </w:p>
+    <w:p>
+      <w:pPr>
+        <w:pStyle w:val="NoSpacing"/>
+        <w:rPr>
+          <w:color w:val="000000" w:themeColor="text1"/>
+        </w:rPr>
+      </w:pPr>
+    </w:p>
+    <w:p>
+      <w:pPr>
+        <w:pStyle w:val="NoSpacing"/>
+        <w:rPr>
+          <w:color w:val="000000" w:themeColor="text1"/>
+        </w:rPr>
+      </w:pPr>
+      <w:r>
+        <w:rPr>
+          <w:b/>
+          <w:color w:val="000000" w:themeColor="text1"/>
+        </w:rPr>
+        <w:t>Convolutional Neural Networks:</w:t>
+      </w:r>
+      <w:r>
+        <w:rPr>
+          <w:color w:val="000000" w:themeColor="text1"/>
+        </w:rPr>
+        <w:t xml:space="preserve"> CNNs use a variation of multilayer perceptron</w:t>
+      </w:r>
+      <w:r>
+        <w:rPr>
+          <w:color w:val="000000" w:themeColor="text1"/>
+        </w:rPr>
+        <w:t xml:space="preserve"> designed</w:t>
+      </w:r>
+      <w:r>
+        <w:rPr>
+          <w:color w:val="000000" w:themeColor="text1"/>
+        </w:rPr>
+        <w:t xml:space="preserve"> to require minimal processing </w:t>
+      </w:r>
+    </w:p>
+    <w:p>
+      <w:pPr>
+        <w:pStyle w:val="NoSpacing"/>
+        <w:rPr>
+          <w:color w:val="000000" w:themeColor="text1"/>
+        </w:rPr>
+      </w:pPr>
+      <w:r>
+        <w:rPr>
+          <w:noProof/>
+          <w:color w:val="000000" w:themeColor="text1"/>
+        </w:rPr>
+        <w:drawing>
+          <wp:inline distT="0" distB="0" distL="0" distR="0" wp14:anchorId="7305816F" wp14:editId="4AD53480">
+            <wp:extent cx="5652135" cy="1392555"/>
+            <wp:effectExtent l="0" t="0" r="12065" b="4445"/>
+            <wp:docPr id="3" name="Picture 3"/>
+            <wp:cNvGraphicFramePr>
+              <a:graphicFrameLocks xmlns:a="http://schemas.openxmlformats.org/drawingml/2006/main" noChangeAspect="1"/>
+            </wp:cNvGraphicFramePr>
+            <a:graphic xmlns:a="http://schemas.openxmlformats.org/drawingml/2006/main">
+              <a:graphicData uri="http://schemas.openxmlformats.org/drawingml/2006/picture">
+                <pic:pic xmlns:pic="http://schemas.openxmlformats.org/drawingml/2006/picture">
+                  <pic:nvPicPr>
+                    <pic:cNvPr id="3" name="remotesensing-09-00848-g001.png"/>
+                    <pic:cNvPicPr/>
+                  </pic:nvPicPr>
+                  <pic:blipFill>
+                    <a:blip r:embed="rId22">
+                      <a:extLst>
+                        <a:ext uri="{28A0092B-C50C-407E-A947-70E740481C1C}">
+                          <a14:useLocalDpi xmlns:a14="http://schemas.microsoft.com/office/drawing/2010/main" val="0"/>
+                        </a:ext>
+                      </a:extLst>
+                    </a:blip>
+                    <a:stretch>
+                      <a:fillRect/>
+                    </a:stretch>
+                  </pic:blipFill>
+                  <pic:spPr>
+                    <a:xfrm>
+                      <a:off x="0" y="0"/>
+                      <a:ext cx="5653682" cy="1392936"/>
+                    </a:xfrm>
+                    <a:prstGeom prst="rect">
+                      <a:avLst/>
+                    </a:prstGeom>
+                  </pic:spPr>
+                </pic:pic>
+              </a:graphicData>
+            </a:graphic>
+          </wp:inline>
+        </w:drawing>
+      </w:r>
+    </w:p>
+    <w:p>
+      <w:pPr>
+        <w:pStyle w:val="NoSpacing"/>
+        <w:rPr>
+          <w:color w:val="000000" w:themeColor="text1"/>
+        </w:rPr>
+      </w:pPr>
+    </w:p>
+    <w:p>
+      <w:pPr>
+        <w:pStyle w:val="NoSpacing"/>
+        <w:rPr>
+          <w:color w:val="000000" w:themeColor="text1"/>
+        </w:rPr>
+      </w:pPr>
+      <w:r>
+        <w:rPr>
+          <w:color w:val="000000" w:themeColor="text1"/>
+        </w:rPr>
+        <w:t>References:</w:t>
+      </w:r>
+    </w:p>
+    <w:p>
+      <w:pPr>
+        <w:pStyle w:val="NoSpacing"/>
+        <w:rPr>
+          <w:color w:val="000000" w:themeColor="text1"/>
+        </w:rPr>
+      </w:pPr>
+      <w:hyperlink r:id="rId23" w:history="1">
+        <w:r>
+          <w:rPr>
+            <w:rStyle w:val="Hyperlink"/>
+          </w:rPr>
+          <w:t>https://en.wikipedia.org/wiki/Convolutional_neural_network</w:t>
+        </w:r>
+      </w:hyperlink>
+    </w:p>
+    <w:p>
+      <w:pPr>
+        <w:pStyle w:val="NoSpacing"/>
+        <w:rPr>
+          <w:color w:val="000000" w:themeColor="text1"/>
+        </w:rPr>
+      </w:pPr>
+      <w:hyperlink r:id="rId24" w:history="1">
+        <w:r>
+          <w:rPr>
+            <w:rStyle w:val="Hyperlink"/>
+          </w:rPr>
+          <w:t>http://cs231n.stanford.edu/</w:t>
+        </w:r>
+      </w:hyperlink>
+      <w:bookmarkStart w:id="0" w:name="_GoBack"/>
+      <w:bookmarkEnd w:id="0"/>
+    </w:p>
+    <w:p>
+      <w:pPr>
+        <w:pStyle w:val="NoSpacing"/>
+        <w:rPr>
+          <w:color w:val="000000" w:themeColor="text1"/>
+        </w:rPr>
+      </w:pPr>
     </w:p>
     <w:sectPr>
       <w:pgSz w:w="12240" w:h="15840"/>

</xml_diff>